<commit_message>
Fixed with non plus numbers
</commit_message>
<xml_diff>
--- a/Lab1/ЗВІТ.docx
+++ b/Lab1/ЗВІТ.docx
@@ -5,7 +5,6 @@
     <w:p>
       <w:pPr>
         <w:bidi w:val="0"/>
-        <w:ind w:firstLine="720" w:firstLineChars="0"/>
         <w:jc w:val="center"/>
         <w:rPr>
           <w:rFonts w:hint="default" w:ascii="Segoe UI" w:hAnsi="Segoe UI" w:cs="Segoe UI"/>
@@ -19,18 +18,28 @@
           <w:b/>
           <w:bCs/>
           <w:sz w:val="56"/>
-        </w:rPr>
-        <w:t>ЗВІТ</w:t>
-      </w:r>
-    </w:p>
-    <w:p>
-      <w:pPr>
-        <w:bidi w:val="0"/>
-        <w:jc w:val="both"/>
+          <w:lang w:val="en-US"/>
+        </w:rPr>
+        <w:t xml:space="preserve">  </w:t>
+      </w:r>
+      <w:r>
         <w:rPr>
           <w:rFonts w:hint="default" w:ascii="Segoe UI" w:hAnsi="Segoe UI" w:cs="Segoe UI"/>
           <w:b/>
           <w:bCs/>
+          <w:sz w:val="56"/>
+        </w:rPr>
+        <w:t>ЗВІТ</w:t>
+      </w:r>
+    </w:p>
+    <w:p>
+      <w:pPr>
+        <w:bidi w:val="0"/>
+        <w:jc w:val="both"/>
+        <w:rPr>
+          <w:rFonts w:hint="default" w:ascii="Segoe UI" w:hAnsi="Segoe UI" w:cs="Segoe UI"/>
+          <w:b/>
+          <w:bCs/>
         </w:rPr>
       </w:pPr>
     </w:p>
@@ -53,6 +62,7 @@
           <w:lang w:val="en-US"/>
         </w:rPr>
       </w:pPr>
+      <w:bookmarkStart w:id="0" w:name="_GoBack"/>
       <w:r>
         <w:rPr>
           <w:rFonts w:hint="default" w:ascii="Segoe UI" w:hAnsi="Segoe UI" w:cs="Segoe UI"/>
@@ -106,6 +116,7 @@
           </wp:anchor>
         </w:drawing>
       </w:r>
+      <w:bookmarkEnd w:id="0"/>
       <w:r>
         <w:rPr>
           <w:rFonts w:hint="default" w:ascii="Segoe UI" w:hAnsi="Segoe UI" w:cs="Segoe UI"/>
@@ -188,7 +199,7 @@
         <w:rPr>
           <w:rFonts w:hint="default" w:ascii="Segoe UI" w:hAnsi="Segoe UI" w:cs="Segoe UI"/>
         </w:rPr>
-        <w:t>проектів мовою C#..</w:t>
+        <w:t>проектів мовою C#.</w:t>
       </w:r>
     </w:p>
     <w:p>
@@ -9105,14 +9116,7 @@
           <w:rFonts w:hint="default" w:ascii="Segoe UI" w:hAnsi="Segoe UI" w:cs="Segoe UI"/>
           <w:lang w:val="uk-UA"/>
         </w:rPr>
-        <w:t>Початок</w:t>
-      </w:r>
-      <w:r>
-        <w:rPr>
-          <w:rFonts w:hint="default" w:ascii="Segoe UI" w:hAnsi="Segoe UI" w:cs="Segoe UI"/>
-          <w:lang w:val="uk-UA"/>
-        </w:rPr>
-        <w:t xml:space="preserve"> вводу чисел та результат</w:t>
+        <w:t>Початок вводу чисел та результат</w:t>
       </w:r>
     </w:p>
     <w:p>
@@ -9389,14 +9393,7 @@
           <w:rFonts w:hint="default" w:ascii="Segoe UI" w:hAnsi="Segoe UI" w:cs="Segoe UI"/>
           <w:lang w:val="uk-UA"/>
         </w:rPr>
-        <w:t>Початок</w:t>
-      </w:r>
-      <w:r>
-        <w:rPr>
-          <w:rFonts w:hint="default" w:ascii="Segoe UI" w:hAnsi="Segoe UI" w:cs="Segoe UI"/>
-          <w:lang w:val="uk-UA"/>
-        </w:rPr>
-        <w:t xml:space="preserve"> вводу невідповідних чисел</w:t>
+        <w:t>Початок вводу невідповідних чисел</w:t>
       </w:r>
     </w:p>
     <w:p>
@@ -9651,14 +9648,7 @@
           <w:rFonts w:hint="default" w:ascii="Segoe UI" w:hAnsi="Segoe UI" w:cs="Segoe UI"/>
           <w:lang w:val="uk-UA"/>
         </w:rPr>
-        <w:t>Вихід</w:t>
-      </w:r>
-      <w:r>
-        <w:rPr>
-          <w:rFonts w:hint="default" w:ascii="Segoe UI" w:hAnsi="Segoe UI" w:cs="Segoe UI"/>
-          <w:lang w:val="uk-UA"/>
-        </w:rPr>
-        <w:t xml:space="preserve"> з програми </w:t>
+        <w:t xml:space="preserve">Вихід з програми </w:t>
       </w:r>
     </w:p>
     <w:p>
@@ -11383,8 +11373,6 @@
           </wp:inline>
         </w:drawing>
       </w:r>
-      <w:bookmarkStart w:id="0" w:name="_GoBack"/>
-      <w:bookmarkEnd w:id="0"/>
     </w:p>
     <w:sectPr>
       <w:pgSz w:w="11906" w:h="16838"/>

</xml_diff>